<commit_message>
Added project for native NuGet package
</commit_message>
<xml_diff>
--- a/Notes.docx
+++ b/Notes.docx
@@ -66,12 +66,51 @@
       <w:pPr>
         <w:pStyle w:val="ListParagraph"/>
         <w:numPr>
-          <w:ilvl w:val="0"/>
+          <w:ilvl w:val="1"/>
           <w:numId w:val="2"/>
         </w:numPr>
         <w:spacing w:after="0" w:line="240" w:lineRule="auto"/>
       </w:pPr>
       <w:r>
+        <w:t>Builds need to know where to check the file out from so that it can be referenced</w:t>
+      </w:r>
+    </w:p>
+    <w:p>
+      <w:pPr>
+        <w:pStyle w:val="ListParagraph"/>
+        <w:numPr>
+          <w:ilvl w:val="1"/>
+          <w:numId w:val="2"/>
+        </w:numPr>
+        <w:spacing w:after="0" w:line="240" w:lineRule="auto"/>
+      </w:pPr>
+      <w:r>
+        <w:t>Devs’ workspaces need to be updated to check the file out</w:t>
+      </w:r>
+    </w:p>
+    <w:p>
+      <w:pPr>
+        <w:pStyle w:val="ListParagraph"/>
+        <w:numPr>
+          <w:ilvl w:val="1"/>
+          <w:numId w:val="2"/>
+        </w:numPr>
+        <w:spacing w:after="0" w:line="240" w:lineRule="auto"/>
+      </w:pPr>
+      <w:r>
+        <w:t>Both need to be updated when the NuGet package is updated which means every dev workpace and build workspace needs to be updated</w:t>
+      </w:r>
+    </w:p>
+    <w:p>
+      <w:pPr>
+        <w:pStyle w:val="ListParagraph"/>
+        <w:numPr>
+          <w:ilvl w:val="0"/>
+          <w:numId w:val="2"/>
+        </w:numPr>
+        <w:spacing w:after="0" w:line="240" w:lineRule="auto"/>
+      </w:pPr>
+      <w:r>
         <w:t>Hard to remember to update periodically</w:t>
       </w:r>
     </w:p>
@@ -85,15 +124,7 @@
         <w:spacing w:after="0" w:line="240" w:lineRule="auto"/>
       </w:pPr>
       <w:r>
-        <w:t xml:space="preserve">Show </w:t>
-      </w:r>
-      <w:proofErr w:type="spellStart"/>
-      <w:r>
-        <w:t>NuGet</w:t>
-      </w:r>
-      <w:proofErr w:type="spellEnd"/>
-      <w:r>
-        <w:t xml:space="preserve"> Package Manager</w:t>
+        <w:t>Show NuGet Package Manager</w:t>
       </w:r>
     </w:p>
     <w:p>
@@ -106,15 +137,7 @@
         <w:spacing w:after="0" w:line="240" w:lineRule="auto"/>
       </w:pPr>
       <w:r>
-        <w:t xml:space="preserve">Right-click solution and "Manage </w:t>
-      </w:r>
-      <w:proofErr w:type="spellStart"/>
-      <w:r>
-        <w:t>NuGet</w:t>
-      </w:r>
-      <w:proofErr w:type="spellEnd"/>
-      <w:r>
-        <w:t xml:space="preserve"> Packages"</w:t>
+        <w:t>Right-click solution and "Manage NuGet Packages"</w:t>
       </w:r>
     </w:p>
     <w:p>
@@ -127,10 +150,7 @@
         <w:spacing w:after="0" w:line="240" w:lineRule="auto"/>
       </w:pPr>
       <w:r>
-        <w:t>This is where you can</w:t>
-      </w:r>
-      <w:r>
-        <w:t>:</w:t>
+        <w:t>This is where you can:</w:t>
       </w:r>
     </w:p>
     <w:p>
@@ -143,18 +163,7 @@
         <w:spacing w:after="0" w:line="240" w:lineRule="auto"/>
       </w:pPr>
       <w:r>
-        <w:t>search</w:t>
-      </w:r>
-      <w:r>
-        <w:t xml:space="preserve"> for </w:t>
-      </w:r>
-      <w:proofErr w:type="spellStart"/>
-      <w:r>
-        <w:t>NuGet</w:t>
-      </w:r>
-      <w:proofErr w:type="spellEnd"/>
-      <w:r>
-        <w:t xml:space="preserve"> packages to install</w:t>
+        <w:t>search for NuGet packages to install</w:t>
       </w:r>
     </w:p>
     <w:p>
@@ -167,10 +176,7 @@
         <w:spacing w:after="0" w:line="240" w:lineRule="auto"/>
       </w:pPr>
       <w:r>
-        <w:t>look at currently installed packages and add them to additional projects</w:t>
-      </w:r>
-      <w:r>
-        <w:t xml:space="preserve"> or uninstall them</w:t>
+        <w:t>look at currently installed packages and add them to additional projects or uninstall them</w:t>
       </w:r>
     </w:p>
     <w:p>
@@ -196,7 +202,7 @@
         <w:spacing w:after="0" w:line="240" w:lineRule="auto"/>
       </w:pPr>
       <w:r>
-        <w:t>You point to different package sources</w:t>
+        <w:t>Search for YouTube APIs</w:t>
       </w:r>
     </w:p>
     <w:p>
@@ -209,12 +215,584 @@
         <w:spacing w:after="0" w:line="240" w:lineRule="auto"/>
       </w:pPr>
       <w:r>
-        <w:t>We us</w:t>
+        <w:t>Show dependencies</w:t>
+      </w:r>
+    </w:p>
+    <w:p>
+      <w:pPr>
+        <w:pStyle w:val="ListParagraph"/>
+        <w:numPr>
+          <w:ilvl w:val="0"/>
+          <w:numId w:val="1"/>
+        </w:numPr>
+        <w:spacing w:after="0" w:line="240" w:lineRule="auto"/>
+      </w:pPr>
+      <w:r>
+        <w:t>You point to different package sources</w:t>
+      </w:r>
+    </w:p>
+    <w:p>
+      <w:pPr>
+        <w:pStyle w:val="ListParagraph"/>
+        <w:numPr>
+          <w:ilvl w:val="1"/>
+          <w:numId w:val="1"/>
+        </w:numPr>
+        <w:spacing w:after="0" w:line="240" w:lineRule="auto"/>
+      </w:pPr>
+      <w:r>
+        <w:t>We usually only need to worry about nuget.org and nuget.techsmith.com</w:t>
+      </w:r>
+    </w:p>
+    <w:p>
+      <w:pPr>
+        <w:pStyle w:val="ListParagraph"/>
+        <w:numPr>
+          <w:ilvl w:val="1"/>
+          <w:numId w:val="1"/>
+        </w:numPr>
+        <w:spacing w:after="0" w:line="240" w:lineRule="auto"/>
+      </w:pPr>
+      <w:r>
+        <w:t>You can point to a local folder if you’re developing NuGet packages locally</w:t>
+      </w:r>
+    </w:p>
+    <w:p>
+      <w:pPr>
+        <w:pStyle w:val="ListParagraph"/>
+        <w:numPr>
+          <w:ilvl w:val="1"/>
+          <w:numId w:val="1"/>
+        </w:numPr>
+        <w:spacing w:after="0" w:line="240" w:lineRule="auto"/>
+      </w:pPr>
+      <w:r>
+        <w:t>Each dev can point their VS to different package sources, but the NuGet.config file can define all package sources that a solution needs.</w:t>
+      </w:r>
+    </w:p>
+    <w:p>
+      <w:pPr>
+        <w:pStyle w:val="ListParagraph"/>
+        <w:numPr>
+          <w:ilvl w:val="2"/>
+          <w:numId w:val="1"/>
+        </w:numPr>
+        <w:spacing w:after="0" w:line="240" w:lineRule="auto"/>
+      </w:pPr>
+      <w:r>
+        <w:t>This is good for the build server since you don’t have to set the VS instance’s package sources on every build server</w:t>
+      </w:r>
+    </w:p>
+    <w:p>
+      <w:pPr>
+        <w:spacing w:after="0" w:line="240" w:lineRule="auto"/>
+      </w:pPr>
+    </w:p>
+    <w:p>
+      <w:pPr>
+        <w:spacing w:after="0" w:line="240" w:lineRule="auto"/>
+      </w:pPr>
+      <w:r>
+        <w:t>Show how to add .NET NuGet package</w:t>
+      </w:r>
+    </w:p>
+    <w:p>
+      <w:pPr>
+        <w:pStyle w:val="ListParagraph"/>
+        <w:numPr>
+          <w:ilvl w:val="0"/>
+          <w:numId w:val="3"/>
+        </w:numPr>
+        <w:spacing w:after="0" w:line="240" w:lineRule="auto"/>
+      </w:pPr>
+      <w:r>
+        <w:t>Right-click solution and “Manage NuGet Packages”</w:t>
+      </w:r>
+    </w:p>
+    <w:p>
+      <w:pPr>
+        <w:pStyle w:val="ListParagraph"/>
+        <w:numPr>
+          <w:ilvl w:val="0"/>
+          <w:numId w:val="3"/>
+        </w:numPr>
+        <w:spacing w:after="0" w:line="240" w:lineRule="auto"/>
+      </w:pPr>
+      <w:r>
+        <w:t>Find the package</w:t>
+      </w:r>
+      <w:r>
+        <w:t xml:space="preserve"> (ALanguageDetection)</w:t>
+      </w:r>
+      <w:r>
+        <w:t xml:space="preserve"> and install it to the project</w:t>
+      </w:r>
+    </w:p>
+    <w:p>
+      <w:pPr>
+        <w:pStyle w:val="ListParagraph"/>
+        <w:numPr>
+          <w:ilvl w:val="0"/>
+          <w:numId w:val="3"/>
+        </w:numPr>
+        <w:spacing w:after="0" w:line="240" w:lineRule="auto"/>
+      </w:pPr>
+      <w:r>
+        <w:t>The solution is now in control of what packages it references</w:t>
+      </w:r>
+    </w:p>
+    <w:p>
+      <w:pPr>
+        <w:pStyle w:val="ListParagraph"/>
+        <w:numPr>
+          <w:ilvl w:val="1"/>
+          <w:numId w:val="3"/>
+        </w:numPr>
+        <w:spacing w:after="0" w:line="240" w:lineRule="auto"/>
+      </w:pPr>
+      <w:r>
+        <w:t>No build workspaces or dev workspaces need to be updated</w:t>
+      </w:r>
+    </w:p>
+    <w:p>
+      <w:pPr>
+        <w:pStyle w:val="ListParagraph"/>
+        <w:numPr>
+          <w:ilvl w:val="1"/>
+          <w:numId w:val="3"/>
+        </w:numPr>
+        <w:spacing w:after="0" w:line="240" w:lineRule="auto"/>
+      </w:pPr>
+      <w:r>
+        <w:t>If someone does update a NuGet package, it doesn’t require other devs to do anything and builds should not need to be updated</w:t>
+      </w:r>
+    </w:p>
+    <w:p>
+      <w:pPr>
+        <w:pStyle w:val="ListParagraph"/>
+        <w:numPr>
+          <w:ilvl w:val="0"/>
+          <w:numId w:val="3"/>
+        </w:numPr>
+        <w:spacing w:after="0" w:line="240" w:lineRule="auto"/>
+      </w:pPr>
+      <w:r>
+        <w:t>Show what the inside of the package looks like</w:t>
+      </w:r>
+    </w:p>
+    <w:p>
+      <w:pPr>
+        <w:spacing w:after="0" w:line="240" w:lineRule="auto"/>
+      </w:pPr>
+    </w:p>
+    <w:p>
+      <w:pPr>
+        <w:spacing w:after="0" w:line="240" w:lineRule="auto"/>
+      </w:pPr>
+      <w:r>
+        <w:t xml:space="preserve">Show overview of how to </w:t>
+      </w:r>
+      <w:r>
+        <w:t>traditionally add reference to native project</w:t>
+      </w:r>
+    </w:p>
+    <w:p>
+      <w:pPr>
+        <w:pStyle w:val="ListParagraph"/>
+        <w:numPr>
+          <w:ilvl w:val="0"/>
+          <w:numId w:val="5"/>
+        </w:numPr>
+        <w:spacing w:after="0" w:line="240" w:lineRule="auto"/>
+      </w:pPr>
+      <w:r>
+        <w:t>Right-click, then properties</w:t>
+      </w:r>
+    </w:p>
+    <w:p>
+      <w:pPr>
+        <w:pStyle w:val="ListParagraph"/>
+        <w:numPr>
+          <w:ilvl w:val="1"/>
+          <w:numId w:val="5"/>
+        </w:numPr>
+        <w:spacing w:after="0" w:line="240" w:lineRule="auto"/>
+      </w:pPr>
+      <w:r>
+        <w:t>C/C++ &gt; General &gt; Additional Include Directories</w:t>
+      </w:r>
+    </w:p>
+    <w:p>
+      <w:pPr>
+        <w:pStyle w:val="ListParagraph"/>
+        <w:numPr>
+          <w:ilvl w:val="1"/>
+          <w:numId w:val="5"/>
+        </w:numPr>
+        <w:spacing w:after="0" w:line="240" w:lineRule="auto"/>
+      </w:pPr>
+      <w:r>
+        <w:t>Linker &gt; General &gt; Additional Library Directories</w:t>
+      </w:r>
+    </w:p>
+    <w:p>
+      <w:pPr>
+        <w:pStyle w:val="ListParagraph"/>
+        <w:numPr>
+          <w:ilvl w:val="1"/>
+          <w:numId w:val="5"/>
+        </w:numPr>
+        <w:spacing w:after="0" w:line="240" w:lineRule="auto"/>
+      </w:pPr>
+      <w:r>
+        <w:t>Linker &gt; Input &gt; Additional Dependencies</w:t>
+      </w:r>
+    </w:p>
+    <w:p>
+      <w:pPr>
+        <w:pStyle w:val="ListParagraph"/>
+        <w:numPr>
+          <w:ilvl w:val="0"/>
+          <w:numId w:val="5"/>
+        </w:numPr>
+        <w:spacing w:after="0" w:line="240" w:lineRule="auto"/>
+      </w:pPr>
+      <w:r>
+        <w:t>Like mentioned earlier for .NET projects, this needs to be done for each project and each configuration (Release / Debug) individually</w:t>
+      </w:r>
+    </w:p>
+    <w:p>
+      <w:pPr>
+        <w:pStyle w:val="ListParagraph"/>
+        <w:numPr>
+          <w:ilvl w:val="0"/>
+          <w:numId w:val="5"/>
+        </w:numPr>
+        <w:spacing w:after="0" w:line="240" w:lineRule="auto"/>
+      </w:pPr>
+      <w:r>
+        <w:t>The DLLs, LIBs also need to be in source control somewhere</w:t>
+      </w:r>
+    </w:p>
+    <w:p>
+      <w:pPr>
+        <w:pStyle w:val="ListParagraph"/>
+        <w:numPr>
+          <w:ilvl w:val="1"/>
+          <w:numId w:val="5"/>
+        </w:numPr>
+        <w:spacing w:after="0" w:line="240" w:lineRule="auto"/>
+      </w:pPr>
+      <w:r>
+        <w:t>Like mentioned earlier for .NET projects, every devs’ machine and every build definition needs to be updated to check out these files</w:t>
+      </w:r>
+    </w:p>
+    <w:p>
+      <w:pPr>
+        <w:pStyle w:val="ListParagraph"/>
+        <w:numPr>
+          <w:ilvl w:val="0"/>
+          <w:numId w:val="5"/>
+        </w:numPr>
+        <w:spacing w:after="0" w:line="240" w:lineRule="auto"/>
+      </w:pPr>
+      <w:r>
+        <w:lastRenderedPageBreak/>
+        <w:t>If someone updates the library, this typically means that each project and configuration needs to be updated again as well as all devs’ workspaces and all builds</w:t>
+      </w:r>
+    </w:p>
+    <w:p>
+      <w:pPr>
+        <w:spacing w:after="0" w:line="240" w:lineRule="auto"/>
+      </w:pPr>
+    </w:p>
+    <w:p>
+      <w:pPr>
+        <w:spacing w:after="0" w:line="240" w:lineRule="auto"/>
+      </w:pPr>
+      <w:r>
+        <w:t>Show how to add NuGet package to native projects</w:t>
+      </w:r>
+    </w:p>
+    <w:p>
+      <w:pPr>
+        <w:pStyle w:val="ListParagraph"/>
+        <w:numPr>
+          <w:ilvl w:val="0"/>
+          <w:numId w:val="6"/>
+        </w:numPr>
+        <w:spacing w:after="0" w:line="240" w:lineRule="auto"/>
+      </w:pPr>
+      <w:r>
+        <w:t>The nice thing here is that the steps are the same as they were for .NET NuGet packages</w:t>
+      </w:r>
+    </w:p>
+    <w:p>
+      <w:pPr>
+        <w:pStyle w:val="ListParagraph"/>
+        <w:numPr>
+          <w:ilvl w:val="0"/>
+          <w:numId w:val="6"/>
+        </w:numPr>
+        <w:spacing w:after="0" w:line="240" w:lineRule="auto"/>
+      </w:pPr>
+      <w:r>
+        <w:t>Right-click solution and “Manage NuGet Packages”</w:t>
+      </w:r>
+    </w:p>
+    <w:p>
+      <w:pPr>
+        <w:pStyle w:val="ListParagraph"/>
+        <w:numPr>
+          <w:ilvl w:val="0"/>
+          <w:numId w:val="6"/>
+        </w:numPr>
+        <w:spacing w:after="0" w:line="240" w:lineRule="auto"/>
+      </w:pPr>
+      <w:r>
+        <w:t>Find the package</w:t>
+      </w:r>
+      <w:r>
+        <w:t xml:space="preserve"> (TSCUtl)</w:t>
+      </w:r>
+      <w:r>
+        <w:t xml:space="preserve"> and install it to the project</w:t>
+      </w:r>
+    </w:p>
+    <w:p>
+      <w:pPr>
+        <w:pStyle w:val="ListParagraph"/>
+        <w:numPr>
+          <w:ilvl w:val="0"/>
+          <w:numId w:val="6"/>
+        </w:numPr>
+        <w:spacing w:after="0" w:line="240" w:lineRule="auto"/>
+      </w:pPr>
+      <w:r>
+        <w:t>Show that .h file is coming from packages folder</w:t>
+      </w:r>
+    </w:p>
+    <w:p>
+      <w:pPr>
+        <w:pStyle w:val="ListParagraph"/>
+        <w:numPr>
+          <w:ilvl w:val="0"/>
+          <w:numId w:val="6"/>
+        </w:numPr>
+        <w:spacing w:after="0" w:line="240" w:lineRule="auto"/>
+      </w:pPr>
+      <w:r>
+        <w:t>The solution is now in control of what packages it references</w:t>
+      </w:r>
+    </w:p>
+    <w:p>
+      <w:pPr>
+        <w:pStyle w:val="ListParagraph"/>
+        <w:numPr>
+          <w:ilvl w:val="1"/>
+          <w:numId w:val="6"/>
+        </w:numPr>
+        <w:spacing w:after="0" w:line="240" w:lineRule="auto"/>
+      </w:pPr>
+      <w:r>
+        <w:t>No build workspaces or dev workspaces need to be updated</w:t>
+      </w:r>
+    </w:p>
+    <w:p>
+      <w:pPr>
+        <w:pStyle w:val="ListParagraph"/>
+        <w:numPr>
+          <w:ilvl w:val="1"/>
+          <w:numId w:val="6"/>
+        </w:numPr>
+        <w:spacing w:after="0" w:line="240" w:lineRule="auto"/>
+      </w:pPr>
+      <w:r>
+        <w:t>If someone does update a NuGet package, it doesn’t require other devs to do anything and builds should not need to be updated</w:t>
+      </w:r>
+    </w:p>
+    <w:p>
+      <w:pPr>
+        <w:spacing w:after="0" w:line="240" w:lineRule="auto"/>
+      </w:pPr>
+    </w:p>
+    <w:p>
+      <w:pPr>
+        <w:spacing w:after="0" w:line="240" w:lineRule="auto"/>
+      </w:pPr>
+      <w:r>
+        <w:t>Create .NET NuGet Package</w:t>
+      </w:r>
+    </w:p>
+    <w:p>
+      <w:pPr>
+        <w:pStyle w:val="ListParagraph"/>
+        <w:numPr>
+          <w:ilvl w:val="0"/>
+          <w:numId w:val="7"/>
+        </w:numPr>
+        <w:spacing w:after="0" w:line="240" w:lineRule="auto"/>
+      </w:pPr>
+      <w:r>
+        <w:t>Start with your code</w:t>
+      </w:r>
+    </w:p>
+    <w:p>
+      <w:pPr>
+        <w:pStyle w:val="ListParagraph"/>
+        <w:numPr>
+          <w:ilvl w:val="0"/>
+          <w:numId w:val="7"/>
+        </w:numPr>
+        <w:spacing w:after="0" w:line="240" w:lineRule="auto"/>
+      </w:pPr>
+      <w:r>
+        <w:t>Run nuget.exe pack *.csproj</w:t>
+      </w:r>
+    </w:p>
+    <w:p>
+      <w:pPr>
+        <w:pStyle w:val="ListParagraph"/>
+        <w:numPr>
+          <w:ilvl w:val="0"/>
+          <w:numId w:val="7"/>
+        </w:numPr>
+        <w:spacing w:after="0" w:line="240" w:lineRule="auto"/>
+      </w:pPr>
+      <w:r>
+        <w:t>Use NuGet package</w:t>
+      </w:r>
+    </w:p>
+    <w:p>
+      <w:pPr>
+        <w:pStyle w:val="ListParagraph"/>
+        <w:numPr>
+          <w:ilvl w:val="0"/>
+          <w:numId w:val="7"/>
+        </w:numPr>
+        <w:spacing w:after="0" w:line="240" w:lineRule="auto"/>
+      </w:pPr>
+      <w:r>
+        <w:t>Update NuGet package and show that it works</w:t>
+      </w:r>
+    </w:p>
+    <w:p>
+      <w:pPr>
+        <w:pStyle w:val="ListParagraph"/>
+        <w:numPr>
+          <w:ilvl w:val="0"/>
+          <w:numId w:val="7"/>
+        </w:numPr>
+        <w:spacing w:after="0" w:line="240" w:lineRule="auto"/>
+      </w:pPr>
+      <w:r>
+        <w:t>You can use a file to define metadata for the package</w:t>
+      </w:r>
+    </w:p>
+    <w:p>
+      <w:pPr>
+        <w:pStyle w:val="ListParagraph"/>
+        <w:numPr>
+          <w:ilvl w:val="1"/>
+          <w:numId w:val="7"/>
+        </w:numPr>
+        <w:spacing w:after="0" w:line="240" w:lineRule="auto"/>
+      </w:pPr>
+      <w:r>
+        <w:t>Show nuget.exe spec *.csproj command</w:t>
+      </w:r>
+    </w:p>
+    <w:p>
+      <w:pPr>
+        <w:pStyle w:val="ListParagraph"/>
+        <w:numPr>
+          <w:ilvl w:val="2"/>
+          <w:numId w:val="7"/>
+        </w:numPr>
+        <w:spacing w:after="0" w:line="240" w:lineRule="auto"/>
+      </w:pPr>
+      <w:r>
+        <w:t>The default nuspec file is the same as not providing one</w:t>
+      </w:r>
+    </w:p>
+    <w:p>
+      <w:pPr>
+        <w:pStyle w:val="ListParagraph"/>
+        <w:numPr>
+          <w:ilvl w:val="2"/>
+          <w:numId w:val="7"/>
+        </w:numPr>
+        <w:spacing w:after="0" w:line="240" w:lineRule="auto"/>
+      </w:pPr>
+      <w:r>
+        <w:t>Describe properties, they come from AssemblyInfo.cs</w:t>
+      </w:r>
+    </w:p>
+    <w:p>
+      <w:pPr>
+        <w:pStyle w:val="ListParagraph"/>
+        <w:numPr>
+          <w:ilvl w:val="3"/>
+          <w:numId w:val="7"/>
+        </w:numPr>
+        <w:spacing w:after="0" w:line="240" w:lineRule="auto"/>
+      </w:pPr>
+      <w:r>
+        <w:t>You can hard-code values in or let the project fill them in automatically</w:t>
+      </w:r>
+    </w:p>
+    <w:p>
+      <w:pPr>
+        <w:pStyle w:val="ListParagraph"/>
+        <w:numPr>
+          <w:ilvl w:val="0"/>
+          <w:numId w:val="7"/>
+        </w:numPr>
+        <w:spacing w:after="0" w:line="240" w:lineRule="auto"/>
+      </w:pPr>
+      <w:r>
+        <w:t>Show what the inside of the package looks like</w:t>
       </w:r>
       <w:bookmarkStart w:id="0" w:name="_GoBack"/>
       <w:bookmarkEnd w:id="0"/>
-      <w:r>
-        <w:t>ually only need to worry about nuget.org and nuget.techsmith.com</w:t>
+    </w:p>
+    <w:p>
+      <w:pPr>
+        <w:spacing w:after="0" w:line="240" w:lineRule="auto"/>
+      </w:pPr>
+    </w:p>
+    <w:p>
+      <w:pPr>
+        <w:spacing w:after="0" w:line="240" w:lineRule="auto"/>
+      </w:pPr>
+      <w:r>
+        <w:t>Create native NuGet Package</w:t>
+      </w:r>
+    </w:p>
+    <w:p>
+      <w:pPr>
+        <w:pStyle w:val="ListParagraph"/>
+        <w:numPr>
+          <w:ilvl w:val="0"/>
+          <w:numId w:val="7"/>
+        </w:numPr>
+        <w:spacing w:after="0" w:line="240" w:lineRule="auto"/>
+      </w:pPr>
+      <w:r>
+        <w:t>Start with your code</w:t>
+      </w:r>
+    </w:p>
+    <w:p>
+      <w:pPr>
+        <w:pStyle w:val="ListParagraph"/>
+        <w:numPr>
+          <w:ilvl w:val="0"/>
+          <w:numId w:val="7"/>
+        </w:numPr>
+        <w:spacing w:after="0" w:line="240" w:lineRule="auto"/>
+      </w:pPr>
+      <w:r>
+        <w:t>Show .autopkg file</w:t>
       </w:r>
     </w:p>
     <w:p>
@@ -222,20 +800,12 @@
         <w:pStyle w:val="ListParagraph"/>
         <w:numPr>
           <w:ilvl w:val="1"/>
-          <w:numId w:val="1"/>
-        </w:numPr>
-        <w:spacing w:after="0" w:line="240" w:lineRule="auto"/>
-      </w:pPr>
-      <w:r>
-        <w:t xml:space="preserve">You can point to a local folder if you’re developing </w:t>
-      </w:r>
-      <w:proofErr w:type="spellStart"/>
-      <w:r>
-        <w:t>NuGet</w:t>
-      </w:r>
-      <w:proofErr w:type="spellEnd"/>
-      <w:r>
-        <w:t xml:space="preserve"> packages locally</w:t>
+          <w:numId w:val="7"/>
+        </w:numPr>
+        <w:spacing w:after="0" w:line="240" w:lineRule="auto"/>
+      </w:pPr>
+      <w:r>
+        <w:t>This file is required unlike .nuspec</w:t>
       </w:r>
     </w:p>
     <w:p>
@@ -243,96 +813,145 @@
         <w:pStyle w:val="ListParagraph"/>
         <w:numPr>
           <w:ilvl w:val="1"/>
-          <w:numId w:val="1"/>
-        </w:numPr>
-        <w:spacing w:after="0" w:line="240" w:lineRule="auto"/>
-      </w:pPr>
-      <w:r>
-        <w:t xml:space="preserve">Each </w:t>
-      </w:r>
-      <w:proofErr w:type="spellStart"/>
-      <w:r>
-        <w:t>dev</w:t>
-      </w:r>
-      <w:proofErr w:type="spellEnd"/>
-      <w:r>
-        <w:t xml:space="preserve"> can point their VS to different package sources, but the </w:t>
-      </w:r>
-      <w:proofErr w:type="spellStart"/>
-      <w:r>
-        <w:t>NuGet.config</w:t>
-      </w:r>
-      <w:proofErr w:type="spellEnd"/>
-      <w:r>
-        <w:t xml:space="preserve"> file can define all package sources that a solution needs.</w:t>
-      </w:r>
-    </w:p>
-    <w:p>
-      <w:pPr>
-        <w:pStyle w:val="ListParagraph"/>
-        <w:numPr>
-          <w:ilvl w:val="2"/>
-          <w:numId w:val="1"/>
-        </w:numPr>
-        <w:spacing w:after="0" w:line="240" w:lineRule="auto"/>
-      </w:pPr>
-      <w:r>
-        <w:t>This is good for the build server since you don’t have to set the VS instance’s package sources on every build server</w:t>
-      </w:r>
-    </w:p>
-    <w:p>
-      <w:pPr>
-        <w:spacing w:after="0" w:line="240" w:lineRule="auto"/>
-      </w:pPr>
-    </w:p>
-    <w:p>
-      <w:pPr>
-        <w:spacing w:after="0" w:line="240" w:lineRule="auto"/>
-      </w:pPr>
-      <w:r>
-        <w:t xml:space="preserve">Show how to add .NET </w:t>
-      </w:r>
-      <w:proofErr w:type="spellStart"/>
-      <w:r>
-        <w:t>NuGet</w:t>
-      </w:r>
-      <w:proofErr w:type="spellEnd"/>
-      <w:r>
-        <w:t xml:space="preserve"> package</w:t>
-      </w:r>
-    </w:p>
-    <w:p>
-      <w:pPr>
-        <w:pStyle w:val="ListParagraph"/>
-        <w:numPr>
-          <w:ilvl w:val="0"/>
-          <w:numId w:val="3"/>
-        </w:numPr>
-        <w:spacing w:after="0" w:line="240" w:lineRule="auto"/>
-      </w:pPr>
-      <w:r>
-        <w:t xml:space="preserve">Right-click solution and “Manage </w:t>
-      </w:r>
-      <w:proofErr w:type="spellStart"/>
-      <w:r>
-        <w:t>NuGet</w:t>
-      </w:r>
-      <w:proofErr w:type="spellEnd"/>
-      <w:r>
-        <w:t xml:space="preserve"> Packages”</w:t>
-      </w:r>
-    </w:p>
-    <w:p>
-      <w:pPr>
-        <w:pStyle w:val="ListParagraph"/>
-        <w:numPr>
-          <w:ilvl w:val="0"/>
-          <w:numId w:val="3"/>
-        </w:numPr>
-        <w:spacing w:after="0" w:line="240" w:lineRule="auto"/>
-      </w:pPr>
-      <w:r>
-        <w:t>Find the package and install it to the project</w:t>
+          <w:numId w:val="7"/>
+        </w:numPr>
+        <w:spacing w:after="0" w:line="240" w:lineRule="auto"/>
+      </w:pPr>
+      <w:r>
+        <w:t>Nuspec section</w:t>
+      </w:r>
+    </w:p>
+    <w:p>
+      <w:pPr>
+        <w:pStyle w:val="ListParagraph"/>
+        <w:numPr>
+          <w:ilvl w:val="1"/>
+          <w:numId w:val="7"/>
+        </w:numPr>
+        <w:spacing w:after="0" w:line="240" w:lineRule="auto"/>
+      </w:pPr>
+      <w:r>
+        <w:t>Include section</w:t>
+      </w:r>
+    </w:p>
+    <w:p>
+      <w:pPr>
+        <w:pStyle w:val="ListParagraph"/>
+        <w:numPr>
+          <w:ilvl w:val="1"/>
+          <w:numId w:val="7"/>
+        </w:numPr>
+        <w:spacing w:after="0" w:line="240" w:lineRule="auto"/>
+      </w:pPr>
+      <w:r>
+        <w:t>Pivots</w:t>
+      </w:r>
+    </w:p>
+    <w:p>
+      <w:pPr>
+        <w:pStyle w:val="ListParagraph"/>
+        <w:numPr>
+          <w:ilvl w:val="1"/>
+          <w:numId w:val="7"/>
+        </w:numPr>
+        <w:spacing w:after="0" w:line="240" w:lineRule="auto"/>
+      </w:pPr>
+      <w:r>
+        <w:t>Additional files</w:t>
+      </w:r>
+    </w:p>
+    <w:p>
+      <w:pPr>
+        <w:pStyle w:val="ListParagraph"/>
+        <w:numPr>
+          <w:ilvl w:val="0"/>
+          <w:numId w:val="7"/>
+        </w:numPr>
+        <w:spacing w:after="0" w:line="240" w:lineRule="auto"/>
+      </w:pPr>
+      <w:r>
+        <w:t>Use CoApp Write-NuGet</w:t>
+      </w:r>
+      <w:r>
+        <w:t>Package to create package</w:t>
+      </w:r>
+    </w:p>
+    <w:p>
+      <w:pPr>
+        <w:pStyle w:val="ListParagraph"/>
+        <w:numPr>
+          <w:ilvl w:val="0"/>
+          <w:numId w:val="7"/>
+        </w:numPr>
+        <w:spacing w:after="0" w:line="240" w:lineRule="auto"/>
+      </w:pPr>
+      <w:r>
+        <w:t>Use NuGet package</w:t>
+      </w:r>
+    </w:p>
+    <w:p>
+      <w:pPr>
+        <w:pStyle w:val="ListParagraph"/>
+        <w:numPr>
+          <w:ilvl w:val="0"/>
+          <w:numId w:val="7"/>
+        </w:numPr>
+        <w:spacing w:after="0" w:line="240" w:lineRule="auto"/>
+      </w:pPr>
+      <w:r>
+        <w:t>Update NuGet package and show that it works</w:t>
+      </w:r>
+    </w:p>
+    <w:p>
+      <w:pPr>
+        <w:pStyle w:val="ListParagraph"/>
+        <w:numPr>
+          <w:ilvl w:val="0"/>
+          <w:numId w:val="7"/>
+        </w:numPr>
+        <w:spacing w:after="0" w:line="240" w:lineRule="auto"/>
+      </w:pPr>
+      <w:r>
+        <w:t>Show what the inside of the package looks like</w:t>
+      </w:r>
+    </w:p>
+    <w:p>
+      <w:pPr>
+        <w:spacing w:after="0" w:line="240" w:lineRule="auto"/>
+      </w:pPr>
+    </w:p>
+    <w:p>
+      <w:pPr>
+        <w:spacing w:after="0" w:line="240" w:lineRule="auto"/>
+      </w:pPr>
+      <w:r>
+        <w:t xml:space="preserve">Other </w:t>
+      </w:r>
+    </w:p>
+    <w:p>
+      <w:pPr>
+        <w:pStyle w:val="ListParagraph"/>
+        <w:numPr>
+          <w:ilvl w:val="0"/>
+          <w:numId w:val="4"/>
+        </w:numPr>
+        <w:spacing w:after="0" w:line="240" w:lineRule="auto"/>
+      </w:pPr>
+      <w:r>
+        <w:t>Always manage packages from the solution level instead of project level</w:t>
+      </w:r>
+    </w:p>
+    <w:p>
+      <w:pPr>
+        <w:pStyle w:val="ListParagraph"/>
+        <w:numPr>
+          <w:ilvl w:val="1"/>
+          <w:numId w:val="4"/>
+        </w:numPr>
+        <w:spacing w:after="0" w:line="240" w:lineRule="auto"/>
+      </w:pPr>
+      <w:r>
+        <w:t>This helps prevent you from using different versions of the same NuGet package if it is not required</w:t>
       </w:r>
     </w:p>
     <w:sectPr>
@@ -363,7 +982,7 @@
         <w:rFonts w:ascii="Symbol" w:hAnsi="Symbol" w:hint="default"/>
       </w:rPr>
     </w:lvl>
-    <w:lvl w:ilvl="1" w:tplc="04090003" w:tentative="1">
+    <w:lvl w:ilvl="1" w:tplc="04090003">
       <w:start w:val="1"/>
       <w:numFmt w:val="bullet"/>
       <w:lvlText w:val="o"/>
@@ -476,7 +1095,7 @@
         <w:rFonts w:ascii="Symbol" w:hAnsi="Symbol" w:hint="default"/>
       </w:rPr>
     </w:lvl>
-    <w:lvl w:ilvl="1" w:tplc="04090003" w:tentative="1">
+    <w:lvl w:ilvl="1" w:tplc="04090003">
       <w:start w:val="1"/>
       <w:numFmt w:val="bullet"/>
       <w:lvlText w:val="o"/>
@@ -574,6 +1193,119 @@
     </w:lvl>
   </w:abstractNum>
   <w:abstractNum w:abstractNumId="2">
+    <w:nsid w:val="11A8155B"/>
+    <w:multiLevelType w:val="hybridMultilevel"/>
+    <w:tmpl w:val="E4784EE2"/>
+    <w:lvl w:ilvl="0" w:tplc="04090001">
+      <w:start w:val="1"/>
+      <w:numFmt w:val="bullet"/>
+      <w:lvlText w:val=""/>
+      <w:lvlJc w:val="left"/>
+      <w:pPr>
+        <w:ind w:left="720" w:hanging="360"/>
+      </w:pPr>
+      <w:rPr>
+        <w:rFonts w:ascii="Symbol" w:hAnsi="Symbol" w:hint="default"/>
+      </w:rPr>
+    </w:lvl>
+    <w:lvl w:ilvl="1" w:tplc="04090003">
+      <w:start w:val="1"/>
+      <w:numFmt w:val="bullet"/>
+      <w:lvlText w:val="o"/>
+      <w:lvlJc w:val="left"/>
+      <w:pPr>
+        <w:ind w:left="1440" w:hanging="360"/>
+      </w:pPr>
+      <w:rPr>
+        <w:rFonts w:ascii="Courier New" w:hAnsi="Courier New" w:cs="Courier New" w:hint="default"/>
+      </w:rPr>
+    </w:lvl>
+    <w:lvl w:ilvl="2" w:tplc="04090005">
+      <w:start w:val="1"/>
+      <w:numFmt w:val="bullet"/>
+      <w:lvlText w:val=""/>
+      <w:lvlJc w:val="left"/>
+      <w:pPr>
+        <w:ind w:left="2160" w:hanging="360"/>
+      </w:pPr>
+      <w:rPr>
+        <w:rFonts w:ascii="Wingdings" w:hAnsi="Wingdings" w:hint="default"/>
+      </w:rPr>
+    </w:lvl>
+    <w:lvl w:ilvl="3" w:tplc="04090001">
+      <w:start w:val="1"/>
+      <w:numFmt w:val="bullet"/>
+      <w:lvlText w:val=""/>
+      <w:lvlJc w:val="left"/>
+      <w:pPr>
+        <w:ind w:left="2880" w:hanging="360"/>
+      </w:pPr>
+      <w:rPr>
+        <w:rFonts w:ascii="Symbol" w:hAnsi="Symbol" w:hint="default"/>
+      </w:rPr>
+    </w:lvl>
+    <w:lvl w:ilvl="4" w:tplc="04090003" w:tentative="1">
+      <w:start w:val="1"/>
+      <w:numFmt w:val="bullet"/>
+      <w:lvlText w:val="o"/>
+      <w:lvlJc w:val="left"/>
+      <w:pPr>
+        <w:ind w:left="3600" w:hanging="360"/>
+      </w:pPr>
+      <w:rPr>
+        <w:rFonts w:ascii="Courier New" w:hAnsi="Courier New" w:cs="Courier New" w:hint="default"/>
+      </w:rPr>
+    </w:lvl>
+    <w:lvl w:ilvl="5" w:tplc="04090005" w:tentative="1">
+      <w:start w:val="1"/>
+      <w:numFmt w:val="bullet"/>
+      <w:lvlText w:val=""/>
+      <w:lvlJc w:val="left"/>
+      <w:pPr>
+        <w:ind w:left="4320" w:hanging="360"/>
+      </w:pPr>
+      <w:rPr>
+        <w:rFonts w:ascii="Wingdings" w:hAnsi="Wingdings" w:hint="default"/>
+      </w:rPr>
+    </w:lvl>
+    <w:lvl w:ilvl="6" w:tplc="04090001" w:tentative="1">
+      <w:start w:val="1"/>
+      <w:numFmt w:val="bullet"/>
+      <w:lvlText w:val=""/>
+      <w:lvlJc w:val="left"/>
+      <w:pPr>
+        <w:ind w:left="5040" w:hanging="360"/>
+      </w:pPr>
+      <w:rPr>
+        <w:rFonts w:ascii="Symbol" w:hAnsi="Symbol" w:hint="default"/>
+      </w:rPr>
+    </w:lvl>
+    <w:lvl w:ilvl="7" w:tplc="04090003" w:tentative="1">
+      <w:start w:val="1"/>
+      <w:numFmt w:val="bullet"/>
+      <w:lvlText w:val="o"/>
+      <w:lvlJc w:val="left"/>
+      <w:pPr>
+        <w:ind w:left="5760" w:hanging="360"/>
+      </w:pPr>
+      <w:rPr>
+        <w:rFonts w:ascii="Courier New" w:hAnsi="Courier New" w:cs="Courier New" w:hint="default"/>
+      </w:rPr>
+    </w:lvl>
+    <w:lvl w:ilvl="8" w:tplc="04090005" w:tentative="1">
+      <w:start w:val="1"/>
+      <w:numFmt w:val="bullet"/>
+      <w:lvlText w:val=""/>
+      <w:lvlJc w:val="left"/>
+      <w:pPr>
+        <w:ind w:left="6480" w:hanging="360"/>
+      </w:pPr>
+      <w:rPr>
+        <w:rFonts w:ascii="Wingdings" w:hAnsi="Wingdings" w:hint="default"/>
+      </w:rPr>
+    </w:lvl>
+  </w:abstractNum>
+  <w:abstractNum w:abstractNumId="3">
     <w:nsid w:val="23AE0152"/>
     <w:multiLevelType w:val="hybridMultilevel"/>
     <w:tmpl w:val="9676DA22"/>
@@ -686,14 +1418,365 @@
       </w:rPr>
     </w:lvl>
   </w:abstractNum>
+  <w:abstractNum w:abstractNumId="4">
+    <w:nsid w:val="38F13685"/>
+    <w:multiLevelType w:val="hybridMultilevel"/>
+    <w:tmpl w:val="9F92480E"/>
+    <w:lvl w:ilvl="0" w:tplc="04090001">
+      <w:start w:val="1"/>
+      <w:numFmt w:val="bullet"/>
+      <w:lvlText w:val=""/>
+      <w:lvlJc w:val="left"/>
+      <w:pPr>
+        <w:ind w:left="720" w:hanging="360"/>
+      </w:pPr>
+      <w:rPr>
+        <w:rFonts w:ascii="Symbol" w:hAnsi="Symbol" w:hint="default"/>
+      </w:rPr>
+    </w:lvl>
+    <w:lvl w:ilvl="1" w:tplc="04090003">
+      <w:start w:val="1"/>
+      <w:numFmt w:val="bullet"/>
+      <w:lvlText w:val="o"/>
+      <w:lvlJc w:val="left"/>
+      <w:pPr>
+        <w:ind w:left="1440" w:hanging="360"/>
+      </w:pPr>
+      <w:rPr>
+        <w:rFonts w:ascii="Courier New" w:hAnsi="Courier New" w:cs="Courier New" w:hint="default"/>
+      </w:rPr>
+    </w:lvl>
+    <w:lvl w:ilvl="2" w:tplc="04090005" w:tentative="1">
+      <w:start w:val="1"/>
+      <w:numFmt w:val="bullet"/>
+      <w:lvlText w:val=""/>
+      <w:lvlJc w:val="left"/>
+      <w:pPr>
+        <w:ind w:left="2160" w:hanging="360"/>
+      </w:pPr>
+      <w:rPr>
+        <w:rFonts w:ascii="Wingdings" w:hAnsi="Wingdings" w:hint="default"/>
+      </w:rPr>
+    </w:lvl>
+    <w:lvl w:ilvl="3" w:tplc="04090001" w:tentative="1">
+      <w:start w:val="1"/>
+      <w:numFmt w:val="bullet"/>
+      <w:lvlText w:val=""/>
+      <w:lvlJc w:val="left"/>
+      <w:pPr>
+        <w:ind w:left="2880" w:hanging="360"/>
+      </w:pPr>
+      <w:rPr>
+        <w:rFonts w:ascii="Symbol" w:hAnsi="Symbol" w:hint="default"/>
+      </w:rPr>
+    </w:lvl>
+    <w:lvl w:ilvl="4" w:tplc="04090003" w:tentative="1">
+      <w:start w:val="1"/>
+      <w:numFmt w:val="bullet"/>
+      <w:lvlText w:val="o"/>
+      <w:lvlJc w:val="left"/>
+      <w:pPr>
+        <w:ind w:left="3600" w:hanging="360"/>
+      </w:pPr>
+      <w:rPr>
+        <w:rFonts w:ascii="Courier New" w:hAnsi="Courier New" w:cs="Courier New" w:hint="default"/>
+      </w:rPr>
+    </w:lvl>
+    <w:lvl w:ilvl="5" w:tplc="04090005" w:tentative="1">
+      <w:start w:val="1"/>
+      <w:numFmt w:val="bullet"/>
+      <w:lvlText w:val=""/>
+      <w:lvlJc w:val="left"/>
+      <w:pPr>
+        <w:ind w:left="4320" w:hanging="360"/>
+      </w:pPr>
+      <w:rPr>
+        <w:rFonts w:ascii="Wingdings" w:hAnsi="Wingdings" w:hint="default"/>
+      </w:rPr>
+    </w:lvl>
+    <w:lvl w:ilvl="6" w:tplc="04090001" w:tentative="1">
+      <w:start w:val="1"/>
+      <w:numFmt w:val="bullet"/>
+      <w:lvlText w:val=""/>
+      <w:lvlJc w:val="left"/>
+      <w:pPr>
+        <w:ind w:left="5040" w:hanging="360"/>
+      </w:pPr>
+      <w:rPr>
+        <w:rFonts w:ascii="Symbol" w:hAnsi="Symbol" w:hint="default"/>
+      </w:rPr>
+    </w:lvl>
+    <w:lvl w:ilvl="7" w:tplc="04090003" w:tentative="1">
+      <w:start w:val="1"/>
+      <w:numFmt w:val="bullet"/>
+      <w:lvlText w:val="o"/>
+      <w:lvlJc w:val="left"/>
+      <w:pPr>
+        <w:ind w:left="5760" w:hanging="360"/>
+      </w:pPr>
+      <w:rPr>
+        <w:rFonts w:ascii="Courier New" w:hAnsi="Courier New" w:cs="Courier New" w:hint="default"/>
+      </w:rPr>
+    </w:lvl>
+    <w:lvl w:ilvl="8" w:tplc="04090005" w:tentative="1">
+      <w:start w:val="1"/>
+      <w:numFmt w:val="bullet"/>
+      <w:lvlText w:val=""/>
+      <w:lvlJc w:val="left"/>
+      <w:pPr>
+        <w:ind w:left="6480" w:hanging="360"/>
+      </w:pPr>
+      <w:rPr>
+        <w:rFonts w:ascii="Wingdings" w:hAnsi="Wingdings" w:hint="default"/>
+      </w:rPr>
+    </w:lvl>
+  </w:abstractNum>
+  <w:abstractNum w:abstractNumId="5">
+    <w:nsid w:val="484249CC"/>
+    <w:multiLevelType w:val="hybridMultilevel"/>
+    <w:tmpl w:val="AB1E326A"/>
+    <w:lvl w:ilvl="0" w:tplc="04090001">
+      <w:start w:val="1"/>
+      <w:numFmt w:val="bullet"/>
+      <w:lvlText w:val=""/>
+      <w:lvlJc w:val="left"/>
+      <w:pPr>
+        <w:ind w:left="720" w:hanging="360"/>
+      </w:pPr>
+      <w:rPr>
+        <w:rFonts w:ascii="Symbol" w:hAnsi="Symbol" w:hint="default"/>
+      </w:rPr>
+    </w:lvl>
+    <w:lvl w:ilvl="1" w:tplc="04090003">
+      <w:start w:val="1"/>
+      <w:numFmt w:val="bullet"/>
+      <w:lvlText w:val="o"/>
+      <w:lvlJc w:val="left"/>
+      <w:pPr>
+        <w:ind w:left="1440" w:hanging="360"/>
+      </w:pPr>
+      <w:rPr>
+        <w:rFonts w:ascii="Courier New" w:hAnsi="Courier New" w:cs="Courier New" w:hint="default"/>
+      </w:rPr>
+    </w:lvl>
+    <w:lvl w:ilvl="2" w:tplc="04090005" w:tentative="1">
+      <w:start w:val="1"/>
+      <w:numFmt w:val="bullet"/>
+      <w:lvlText w:val=""/>
+      <w:lvlJc w:val="left"/>
+      <w:pPr>
+        <w:ind w:left="2160" w:hanging="360"/>
+      </w:pPr>
+      <w:rPr>
+        <w:rFonts w:ascii="Wingdings" w:hAnsi="Wingdings" w:hint="default"/>
+      </w:rPr>
+    </w:lvl>
+    <w:lvl w:ilvl="3" w:tplc="04090001" w:tentative="1">
+      <w:start w:val="1"/>
+      <w:numFmt w:val="bullet"/>
+      <w:lvlText w:val=""/>
+      <w:lvlJc w:val="left"/>
+      <w:pPr>
+        <w:ind w:left="2880" w:hanging="360"/>
+      </w:pPr>
+      <w:rPr>
+        <w:rFonts w:ascii="Symbol" w:hAnsi="Symbol" w:hint="default"/>
+      </w:rPr>
+    </w:lvl>
+    <w:lvl w:ilvl="4" w:tplc="04090003" w:tentative="1">
+      <w:start w:val="1"/>
+      <w:numFmt w:val="bullet"/>
+      <w:lvlText w:val="o"/>
+      <w:lvlJc w:val="left"/>
+      <w:pPr>
+        <w:ind w:left="3600" w:hanging="360"/>
+      </w:pPr>
+      <w:rPr>
+        <w:rFonts w:ascii="Courier New" w:hAnsi="Courier New" w:cs="Courier New" w:hint="default"/>
+      </w:rPr>
+    </w:lvl>
+    <w:lvl w:ilvl="5" w:tplc="04090005" w:tentative="1">
+      <w:start w:val="1"/>
+      <w:numFmt w:val="bullet"/>
+      <w:lvlText w:val=""/>
+      <w:lvlJc w:val="left"/>
+      <w:pPr>
+        <w:ind w:left="4320" w:hanging="360"/>
+      </w:pPr>
+      <w:rPr>
+        <w:rFonts w:ascii="Wingdings" w:hAnsi="Wingdings" w:hint="default"/>
+      </w:rPr>
+    </w:lvl>
+    <w:lvl w:ilvl="6" w:tplc="04090001" w:tentative="1">
+      <w:start w:val="1"/>
+      <w:numFmt w:val="bullet"/>
+      <w:lvlText w:val=""/>
+      <w:lvlJc w:val="left"/>
+      <w:pPr>
+        <w:ind w:left="5040" w:hanging="360"/>
+      </w:pPr>
+      <w:rPr>
+        <w:rFonts w:ascii="Symbol" w:hAnsi="Symbol" w:hint="default"/>
+      </w:rPr>
+    </w:lvl>
+    <w:lvl w:ilvl="7" w:tplc="04090003" w:tentative="1">
+      <w:start w:val="1"/>
+      <w:numFmt w:val="bullet"/>
+      <w:lvlText w:val="o"/>
+      <w:lvlJc w:val="left"/>
+      <w:pPr>
+        <w:ind w:left="5760" w:hanging="360"/>
+      </w:pPr>
+      <w:rPr>
+        <w:rFonts w:ascii="Courier New" w:hAnsi="Courier New" w:cs="Courier New" w:hint="default"/>
+      </w:rPr>
+    </w:lvl>
+    <w:lvl w:ilvl="8" w:tplc="04090005" w:tentative="1">
+      <w:start w:val="1"/>
+      <w:numFmt w:val="bullet"/>
+      <w:lvlText w:val=""/>
+      <w:lvlJc w:val="left"/>
+      <w:pPr>
+        <w:ind w:left="6480" w:hanging="360"/>
+      </w:pPr>
+      <w:rPr>
+        <w:rFonts w:ascii="Wingdings" w:hAnsi="Wingdings" w:hint="default"/>
+      </w:rPr>
+    </w:lvl>
+  </w:abstractNum>
+  <w:abstractNum w:abstractNumId="6">
+    <w:nsid w:val="4D8E0DEE"/>
+    <w:multiLevelType w:val="hybridMultilevel"/>
+    <w:tmpl w:val="0CF8DDE6"/>
+    <w:lvl w:ilvl="0" w:tplc="04090001">
+      <w:start w:val="1"/>
+      <w:numFmt w:val="bullet"/>
+      <w:lvlText w:val=""/>
+      <w:lvlJc w:val="left"/>
+      <w:pPr>
+        <w:ind w:left="720" w:hanging="360"/>
+      </w:pPr>
+      <w:rPr>
+        <w:rFonts w:ascii="Symbol" w:hAnsi="Symbol" w:hint="default"/>
+      </w:rPr>
+    </w:lvl>
+    <w:lvl w:ilvl="1" w:tplc="04090003">
+      <w:start w:val="1"/>
+      <w:numFmt w:val="bullet"/>
+      <w:lvlText w:val="o"/>
+      <w:lvlJc w:val="left"/>
+      <w:pPr>
+        <w:ind w:left="1440" w:hanging="360"/>
+      </w:pPr>
+      <w:rPr>
+        <w:rFonts w:ascii="Courier New" w:hAnsi="Courier New" w:cs="Courier New" w:hint="default"/>
+      </w:rPr>
+    </w:lvl>
+    <w:lvl w:ilvl="2" w:tplc="04090005" w:tentative="1">
+      <w:start w:val="1"/>
+      <w:numFmt w:val="bullet"/>
+      <w:lvlText w:val=""/>
+      <w:lvlJc w:val="left"/>
+      <w:pPr>
+        <w:ind w:left="2160" w:hanging="360"/>
+      </w:pPr>
+      <w:rPr>
+        <w:rFonts w:ascii="Wingdings" w:hAnsi="Wingdings" w:hint="default"/>
+      </w:rPr>
+    </w:lvl>
+    <w:lvl w:ilvl="3" w:tplc="04090001" w:tentative="1">
+      <w:start w:val="1"/>
+      <w:numFmt w:val="bullet"/>
+      <w:lvlText w:val=""/>
+      <w:lvlJc w:val="left"/>
+      <w:pPr>
+        <w:ind w:left="2880" w:hanging="360"/>
+      </w:pPr>
+      <w:rPr>
+        <w:rFonts w:ascii="Symbol" w:hAnsi="Symbol" w:hint="default"/>
+      </w:rPr>
+    </w:lvl>
+    <w:lvl w:ilvl="4" w:tplc="04090003" w:tentative="1">
+      <w:start w:val="1"/>
+      <w:numFmt w:val="bullet"/>
+      <w:lvlText w:val="o"/>
+      <w:lvlJc w:val="left"/>
+      <w:pPr>
+        <w:ind w:left="3600" w:hanging="360"/>
+      </w:pPr>
+      <w:rPr>
+        <w:rFonts w:ascii="Courier New" w:hAnsi="Courier New" w:cs="Courier New" w:hint="default"/>
+      </w:rPr>
+    </w:lvl>
+    <w:lvl w:ilvl="5" w:tplc="04090005" w:tentative="1">
+      <w:start w:val="1"/>
+      <w:numFmt w:val="bullet"/>
+      <w:lvlText w:val=""/>
+      <w:lvlJc w:val="left"/>
+      <w:pPr>
+        <w:ind w:left="4320" w:hanging="360"/>
+      </w:pPr>
+      <w:rPr>
+        <w:rFonts w:ascii="Wingdings" w:hAnsi="Wingdings" w:hint="default"/>
+      </w:rPr>
+    </w:lvl>
+    <w:lvl w:ilvl="6" w:tplc="04090001" w:tentative="1">
+      <w:start w:val="1"/>
+      <w:numFmt w:val="bullet"/>
+      <w:lvlText w:val=""/>
+      <w:lvlJc w:val="left"/>
+      <w:pPr>
+        <w:ind w:left="5040" w:hanging="360"/>
+      </w:pPr>
+      <w:rPr>
+        <w:rFonts w:ascii="Symbol" w:hAnsi="Symbol" w:hint="default"/>
+      </w:rPr>
+    </w:lvl>
+    <w:lvl w:ilvl="7" w:tplc="04090003" w:tentative="1">
+      <w:start w:val="1"/>
+      <w:numFmt w:val="bullet"/>
+      <w:lvlText w:val="o"/>
+      <w:lvlJc w:val="left"/>
+      <w:pPr>
+        <w:ind w:left="5760" w:hanging="360"/>
+      </w:pPr>
+      <w:rPr>
+        <w:rFonts w:ascii="Courier New" w:hAnsi="Courier New" w:cs="Courier New" w:hint="default"/>
+      </w:rPr>
+    </w:lvl>
+    <w:lvl w:ilvl="8" w:tplc="04090005" w:tentative="1">
+      <w:start w:val="1"/>
+      <w:numFmt w:val="bullet"/>
+      <w:lvlText w:val=""/>
+      <w:lvlJc w:val="left"/>
+      <w:pPr>
+        <w:ind w:left="6480" w:hanging="360"/>
+      </w:pPr>
+      <w:rPr>
+        <w:rFonts w:ascii="Wingdings" w:hAnsi="Wingdings" w:hint="default"/>
+      </w:rPr>
+    </w:lvl>
+  </w:abstractNum>
   <w:num w:numId="1">
-    <w:abstractNumId w:val="2"/>
+    <w:abstractNumId w:val="3"/>
   </w:num>
   <w:num w:numId="2">
     <w:abstractNumId w:val="0"/>
   </w:num>
   <w:num w:numId="3">
     <w:abstractNumId w:val="1"/>
+  </w:num>
+  <w:num w:numId="4">
+    <w:abstractNumId w:val="6"/>
+  </w:num>
+  <w:num w:numId="5">
+    <w:abstractNumId w:val="5"/>
+  </w:num>
+  <w:num w:numId="6">
+    <w:abstractNumId w:val="4"/>
+  </w:num>
+  <w:num w:numId="7">
+    <w:abstractNumId w:val="2"/>
   </w:num>
 </w:numbering>
 </file>

</xml_diff>